<commit_message>
chore: charts files updated & link to google doc removed
</commit_message>
<xml_diff>
--- a/site/public/assets/ressources/charte-lsm-pour-adherents-2024.docx
+++ b/site/public/assets/ressources/charte-lsm-pour-adherents-2024.docx
@@ -1,6 +1,6 @@
 
 <file path=word/document.xml><?xml version="1.0" encoding="utf-8"?>
-<w:document xmlns:wpc="http://schemas.microsoft.com/office/word/2010/wordprocessingCanvas" xmlns:cx="http://schemas.microsoft.com/office/drawing/2014/chartex" xmlns:cx1="http://schemas.microsoft.com/office/drawing/2015/9/8/chartex" xmlns:mc="http://schemas.openxmlformats.org/markup-compatibility/2006" xmlns:o="urn:schemas-microsoft-com:office:office" xmlns:r="http://schemas.openxmlformats.org/officeDocument/2006/relationships" xmlns:m="http://schemas.openxmlformats.org/officeDocument/2006/math" xmlns:v="urn:schemas-microsoft-com:vml" xmlns:wp14="http://schemas.microsoft.com/office/word/2010/wordprocessingDrawing" xmlns:wp="http://schemas.openxmlformats.org/drawingml/2006/wordprocessingDrawing" xmlns:w10="urn:schemas-microsoft-com:office:word" xmlns:w="http://schemas.openxmlformats.org/wordprocessingml/2006/main" xmlns:w14="http://schemas.microsoft.com/office/word/2010/wordml" xmlns:w15="http://schemas.microsoft.com/office/word/2012/wordml" xmlns:w16se="http://schemas.microsoft.com/office/word/2015/wordml/symex" xmlns:wpg="http://schemas.microsoft.com/office/word/2010/wordprocessingGroup" xmlns:wpi="http://schemas.microsoft.com/office/word/2010/wordprocessingInk" xmlns:wne="http://schemas.microsoft.com/office/word/2006/wordml" xmlns:wps="http://schemas.microsoft.com/office/word/2010/wordprocessingShape" mc:Ignorable="w14 w15 w16se wp14">
+<w:document xmlns:wpc="http://schemas.microsoft.com/office/word/2010/wordprocessingCanvas" xmlns:cx="http://schemas.microsoft.com/office/drawing/2014/chartex" xmlns:cx1="http://schemas.microsoft.com/office/drawing/2015/9/8/chartex" xmlns:cx2="http://schemas.microsoft.com/office/drawing/2015/10/21/chartex" xmlns:cx3="http://schemas.microsoft.com/office/drawing/2016/5/9/chartex" xmlns:cx4="http://schemas.microsoft.com/office/drawing/2016/5/10/chartex" xmlns:cx5="http://schemas.microsoft.com/office/drawing/2016/5/11/chartex" xmlns:cx6="http://schemas.microsoft.com/office/drawing/2016/5/12/chartex" xmlns:cx7="http://schemas.microsoft.com/office/drawing/2016/5/13/chartex" xmlns:cx8="http://schemas.microsoft.com/office/drawing/2016/5/14/chartex" xmlns:mc="http://schemas.openxmlformats.org/markup-compatibility/2006" xmlns:aink="http://schemas.microsoft.com/office/drawing/2016/ink" xmlns:am3d="http://schemas.microsoft.com/office/drawing/2017/model3d" xmlns:o="urn:schemas-microsoft-com:office:office" xmlns:oel="http://schemas.microsoft.com/office/2019/extlst" xmlns:r="http://schemas.openxmlformats.org/officeDocument/2006/relationships" xmlns:m="http://schemas.openxmlformats.org/officeDocument/2006/math" xmlns:v="urn:schemas-microsoft-com:vml" xmlns:wp14="http://schemas.microsoft.com/office/word/2010/wordprocessingDrawing" xmlns:wp="http://schemas.openxmlformats.org/drawingml/2006/wordprocessingDrawing" xmlns:w10="urn:schemas-microsoft-com:office:word" xmlns:w="http://schemas.openxmlformats.org/wordprocessingml/2006/main" xmlns:w14="http://schemas.microsoft.com/office/word/2010/wordml" xmlns:w15="http://schemas.microsoft.com/office/word/2012/wordml" xmlns:w16cex="http://schemas.microsoft.com/office/word/2018/wordml/cex" xmlns:w16cid="http://schemas.microsoft.com/office/word/2016/wordml/cid" xmlns:w16="http://schemas.microsoft.com/office/word/2018/wordml" xmlns:w16du="http://schemas.microsoft.com/office/word/2023/wordml/word16du" xmlns:w16sdtdh="http://schemas.microsoft.com/office/word/2020/wordml/sdtdatahash" xmlns:w16se="http://schemas.microsoft.com/office/word/2015/wordml/symex" xmlns:wpg="http://schemas.microsoft.com/office/word/2010/wordprocessingGroup" xmlns:wpi="http://schemas.microsoft.com/office/word/2010/wordprocessingInk" xmlns:wne="http://schemas.microsoft.com/office/word/2006/wordml" xmlns:wps="http://schemas.microsoft.com/office/word/2010/wordprocessingShape" mc:Ignorable="w14 w15 w16se w16cid w16 w16cex w16sdtdh w16du wp14">
   <w:body>
     <w:p>
       <w:pPr>
@@ -14,7 +14,7 @@
           <w:noProof/>
         </w:rPr>
         <w:drawing>
-          <wp:anchor distT="0" distB="0" distL="114300" distR="114300" simplePos="0" relativeHeight="251659264" behindDoc="0" locked="0" layoutInCell="1" allowOverlap="1" wp14:anchorId="6107FB7A" wp14:editId="0A476DC9">
+          <wp:anchor distT="0" distB="0" distL="114300" distR="114300" simplePos="0" relativeHeight="251659264" behindDoc="0" locked="0" layoutInCell="1" allowOverlap="1" wp14:anchorId="7936BA94" wp14:editId="3648F8BA">
             <wp:simplePos x="0" y="0"/>
             <wp:positionH relativeFrom="margin">
               <wp:align>left</wp:align>
@@ -33,7 +33,7 @@
                 <wp:lineTo x="0" y="0"/>
               </wp:wrapPolygon>
             </wp:wrapThrough>
-            <wp:docPr id="2" name="Image 2"/>
+            <wp:docPr id="2" name="Image 2" descr="Ministère des Sports et des Jeux olympiques et paralympiques (logo)&#10;"/>
             <wp:cNvGraphicFramePr>
               <a:graphicFrameLocks xmlns:a="http://schemas.openxmlformats.org/drawingml/2006/main" noChangeAspect="1"/>
             </wp:cNvGraphicFramePr>
@@ -41,7 +41,7 @@
               <a:graphicData uri="http://schemas.openxmlformats.org/drawingml/2006/picture">
                 <pic:pic xmlns:pic="http://schemas.openxmlformats.org/drawingml/2006/picture">
                   <pic:nvPicPr>
-                    <pic:cNvPr id="2" name="Image 2"/>
+                    <pic:cNvPr id="2" name="Image 2" descr="Ministère des Sports et des Jeux olympiques et paralympiques (logo)&#10;"/>
                     <pic:cNvPicPr/>
                   </pic:nvPicPr>
                   <pic:blipFill>
@@ -128,10 +128,10 @@
           <w:noProof/>
         </w:rPr>
         <w:drawing>
-          <wp:inline distT="0" distB="0" distL="0" distR="0" wp14:anchorId="714B7229" wp14:editId="76678D4C">
+          <wp:inline distT="0" distB="0" distL="0" distR="0" wp14:anchorId="089E0285" wp14:editId="1A9667A4">
             <wp:extent cx="533400" cy="533400"/>
             <wp:effectExtent l="0" t="0" r="0" b="0"/>
-            <wp:docPr id="4" name="Image 4" descr="Nouvelles mobilités | Nomadéis"/>
+            <wp:docPr id="4" name="Image 4" descr="Union Sport et Cycle&#10;"/>
             <wp:cNvGraphicFramePr>
               <a:graphicFrameLocks xmlns:a="http://schemas.openxmlformats.org/drawingml/2006/main" noChangeAspect="1"/>
             </wp:cNvGraphicFramePr>
@@ -139,7 +139,7 @@
               <a:graphicData uri="http://schemas.openxmlformats.org/drawingml/2006/picture">
                 <pic:pic xmlns:pic="http://schemas.openxmlformats.org/drawingml/2006/picture">
                   <pic:nvPicPr>
-                    <pic:cNvPr id="0" name="Picture 2" descr="Nouvelles mobilités | Nomadéis"/>
+                    <pic:cNvPr id="4" name="Image 4" descr="Union Sport et Cycle&#10;"/>
                     <pic:cNvPicPr>
                       <a:picLocks noChangeAspect="1" noChangeArrowheads="1"/>
                     </pic:cNvPicPr>
@@ -188,10 +188,10 @@
           <w:noProof/>
         </w:rPr>
         <w:drawing>
-          <wp:inline distT="0" distB="0" distL="0" distR="0" wp14:anchorId="7DA486EE" wp14:editId="2BD94F13">
+          <wp:inline distT="0" distB="0" distL="0" distR="0" wp14:anchorId="380DA591" wp14:editId="5A7FF3AF">
             <wp:extent cx="1085850" cy="335759"/>
             <wp:effectExtent l="0" t="0" r="0" b="7620"/>
-            <wp:docPr id="7" name="Image 7" descr="C:\Users\shocdela\AppData\Local\Microsoft\Windows\INetCache\Content.Outlook\QH78WHCI\cosmos-rvb.jpg"/>
+            <wp:docPr id="7" name="Image 7" descr="Cosmos, Tous les sports, un seul univers (logo)&#10;"/>
             <wp:cNvGraphicFramePr>
               <a:graphicFrameLocks xmlns:a="http://schemas.openxmlformats.org/drawingml/2006/main" noChangeAspect="1"/>
             </wp:cNvGraphicFramePr>
@@ -199,7 +199,7 @@
               <a:graphicData uri="http://schemas.openxmlformats.org/drawingml/2006/picture">
                 <pic:pic xmlns:pic="http://schemas.openxmlformats.org/drawingml/2006/picture">
                   <pic:nvPicPr>
-                    <pic:cNvPr id="0" name="Picture 1" descr="C:\Users\shocdela\AppData\Local\Microsoft\Windows\INetCache\Content.Outlook\QH78WHCI\cosmos-rvb.jpg"/>
+                    <pic:cNvPr id="7" name="Image 7" descr="Cosmos, Tous les sports, un seul univers (logo)&#10;"/>
                     <pic:cNvPicPr>
                       <a:picLocks noChangeAspect="1" noChangeArrowheads="1"/>
                     </pic:cNvPicPr>
@@ -248,10 +248,10 @@
           <w:noProof/>
         </w:rPr>
         <w:drawing>
-          <wp:inline distT="0" distB="0" distL="0" distR="0" wp14:anchorId="4ABB540F" wp14:editId="0F949A38">
+          <wp:inline distT="0" distB="0" distL="0" distR="0" wp14:anchorId="45223950" wp14:editId="6ABBAC8C">
             <wp:extent cx="1333500" cy="551921"/>
             <wp:effectExtent l="0" t="0" r="0" b="635"/>
-            <wp:docPr id="6" name="Image 6"/>
+            <wp:docPr id="6" name="Image 6" descr="Active. Activités de loisirs plein air et indoor (logo)"/>
             <wp:cNvGraphicFramePr>
               <a:graphicFrameLocks xmlns:a="http://schemas.openxmlformats.org/drawingml/2006/main" noChangeAspect="1"/>
             </wp:cNvGraphicFramePr>
@@ -259,7 +259,7 @@
               <a:graphicData uri="http://schemas.openxmlformats.org/drawingml/2006/picture">
                 <pic:pic xmlns:pic="http://schemas.openxmlformats.org/drawingml/2006/picture">
                   <pic:nvPicPr>
-                    <pic:cNvPr id="1" name=""/>
+                    <pic:cNvPr id="6" name="Image 6" descr="Active. Activités de loisirs plein air et indoor (logo)"/>
                     <pic:cNvPicPr/>
                   </pic:nvPicPr>
                   <pic:blipFill>
@@ -296,10 +296,10 @@
           <w:noProof/>
         </w:rPr>
         <w:drawing>
-          <wp:inline distT="0" distB="0" distL="0" distR="0" wp14:anchorId="488D1991" wp14:editId="3F4C077C">
+          <wp:inline distT="0" distB="0" distL="0" distR="0" wp14:anchorId="3499BDDA" wp14:editId="38857A4C">
             <wp:extent cx="1571625" cy="534494"/>
             <wp:effectExtent l="0" t="0" r="0" b="0"/>
-            <wp:docPr id="1" name="Image 1"/>
+            <wp:docPr id="1" name="Image 1" descr="pass Sport (logo)&#10;"/>
             <wp:cNvGraphicFramePr>
               <a:graphicFrameLocks xmlns:a="http://schemas.openxmlformats.org/drawingml/2006/main" noChangeAspect="1"/>
             </wp:cNvGraphicFramePr>
@@ -307,7 +307,7 @@
               <a:graphicData uri="http://schemas.openxmlformats.org/drawingml/2006/picture">
                 <pic:pic xmlns:pic="http://schemas.openxmlformats.org/drawingml/2006/picture">
                   <pic:nvPicPr>
-                    <pic:cNvPr id="1" name=""/>
+                    <pic:cNvPr id="1" name="Image 1" descr="pass Sport (logo)&#10;"/>
                     <pic:cNvPicPr/>
                   </pic:nvPicPr>
                   <pic:blipFill>
@@ -681,7 +681,7 @@
         <w:pStyle w:val="Paragraphedeliste"/>
         <w:numPr>
           <w:ilvl w:val="0"/>
-          <w:numId w:val="4"/>
+          <w:numId w:val="5"/>
         </w:numPr>
         <w:jc w:val="both"/>
         <w:rPr>
@@ -700,7 +700,7 @@
         <w:pStyle w:val="Paragraphedeliste"/>
         <w:numPr>
           <w:ilvl w:val="0"/>
-          <w:numId w:val="4"/>
+          <w:numId w:val="5"/>
         </w:numPr>
         <w:jc w:val="both"/>
         <w:rPr>
@@ -719,7 +719,7 @@
         <w:pStyle w:val="Paragraphedeliste"/>
         <w:numPr>
           <w:ilvl w:val="0"/>
-          <w:numId w:val="4"/>
+          <w:numId w:val="5"/>
         </w:numPr>
         <w:jc w:val="both"/>
         <w:rPr>
@@ -738,7 +738,7 @@
         <w:pStyle w:val="Paragraphedeliste"/>
         <w:numPr>
           <w:ilvl w:val="0"/>
-          <w:numId w:val="4"/>
+          <w:numId w:val="5"/>
         </w:numPr>
         <w:jc w:val="both"/>
         <w:rPr>
@@ -757,7 +757,7 @@
         <w:pStyle w:val="Paragraphedeliste"/>
         <w:numPr>
           <w:ilvl w:val="0"/>
-          <w:numId w:val="4"/>
+          <w:numId w:val="5"/>
         </w:numPr>
         <w:jc w:val="both"/>
         <w:rPr>
@@ -776,7 +776,7 @@
         <w:pStyle w:val="Paragraphedeliste"/>
         <w:numPr>
           <w:ilvl w:val="0"/>
-          <w:numId w:val="4"/>
+          <w:numId w:val="5"/>
         </w:numPr>
         <w:jc w:val="both"/>
         <w:rPr>
@@ -822,36 +822,28 @@
     </w:p>
     <w:p>
       <w:pPr>
-        <w:jc w:val="both"/>
-        <w:rPr>
-          <w:rFonts w:ascii="Arial" w:hAnsi="Arial" w:cs="Arial"/>
-        </w:rPr>
-      </w:pPr>
+        <w:pStyle w:val="Paragraphedeliste"/>
+        <w:numPr>
+          <w:ilvl w:val="0"/>
+          <w:numId w:val="7"/>
+        </w:numPr>
+        <w:jc w:val="both"/>
+        <w:rPr>
+          <w:rFonts w:ascii="Arial" w:hAnsi="Arial" w:cs="Arial"/>
+        </w:rPr>
+      </w:pPr>
+      <w:r>
+        <w:rPr>
+          <w:rFonts w:ascii="Arial" w:hAnsi="Arial" w:cs="Arial"/>
+        </w:rPr>
+        <w:t xml:space="preserve">Proposer une offre portant sur une pratique dans la durée, d’un minimum de 3 mois pour un abonnement et d’au moins 10 séances pour des « tickets ». Cette </w:t>
+      </w:r>
       <w:r>
         <w:rPr>
           <w:rFonts w:ascii="Arial" w:hAnsi="Arial" w:cs="Arial"/>
         </w:rPr>
         <w:lastRenderedPageBreak/>
-        <w:t>-</w:t>
-      </w:r>
-      <w:r>
-        <w:rPr>
-          <w:rFonts w:ascii="Arial" w:hAnsi="Arial" w:cs="Arial"/>
-        </w:rPr>
-        <w:tab/>
-        <w:t xml:space="preserve">Proposer une offre portant sur une pratique dans la durée, d’un minimum de 3 mois pour un abonnement et d’au moins 10 séances pour des « tickets ». Cette offre, proposée à un tarif réduit, doit être de qualité au moins équivalente à celle des autres adhérents ne bénéficiant pas de réduction. Les offres commerciales sont encouragées (par exemple : 12 séances au prix de 10). Seuls les abonnements souscrit du 1er </w:t>
-      </w:r>
-      <w:r>
-        <w:rPr>
-          <w:rFonts w:ascii="Arial" w:hAnsi="Arial" w:cs="Arial"/>
-        </w:rPr>
-        <w:t>juin</w:t>
-      </w:r>
-      <w:r>
-        <w:rPr>
-          <w:rFonts w:ascii="Arial" w:hAnsi="Arial" w:cs="Arial"/>
-        </w:rPr>
-        <w:t xml:space="preserve"> au 31 décembre 202</w:t>
+        <w:t>offre, proposée à un tarif réduit, doit être de qualité au moins équivalente à celle des autres adhérents ne bénéficiant pas de réduction. Les offres commerciales sont encouragées (par exemple : 12 séances au prix de 10). Seuls les abonnements souscrit du 1er juin au 31 décembre 202</w:t>
       </w:r>
       <w:r>
         <w:rPr>
@@ -894,84 +886,40 @@
     </w:p>
     <w:p>
       <w:pPr>
-        <w:jc w:val="both"/>
-        <w:rPr>
-          <w:rFonts w:ascii="Arial" w:hAnsi="Arial" w:cs="Arial"/>
-        </w:rPr>
-      </w:pPr>
-    </w:p>
-    <w:p>
-      <w:pPr>
-        <w:jc w:val="both"/>
-        <w:rPr>
-          <w:rFonts w:ascii="Arial" w:hAnsi="Arial" w:cs="Arial"/>
-        </w:rPr>
-      </w:pPr>
-      <w:r>
-        <w:rPr>
-          <w:rFonts w:ascii="Arial" w:hAnsi="Arial" w:cs="Arial"/>
-        </w:rPr>
-        <w:t>-</w:t>
-      </w:r>
-      <w:r>
-        <w:rPr>
-          <w:rFonts w:ascii="Arial" w:hAnsi="Arial" w:cs="Arial"/>
-        </w:rPr>
-        <w:tab/>
+        <w:pStyle w:val="Paragraphedeliste"/>
+        <w:numPr>
+          <w:ilvl w:val="0"/>
+          <w:numId w:val="7"/>
+        </w:numPr>
+        <w:jc w:val="both"/>
+        <w:rPr>
+          <w:rFonts w:ascii="Arial" w:hAnsi="Arial" w:cs="Arial"/>
+        </w:rPr>
+      </w:pPr>
+      <w:r>
+        <w:rPr>
+          <w:rFonts w:ascii="Arial" w:hAnsi="Arial" w:cs="Arial"/>
+        </w:rPr>
         <w:t>Respecter les obligations de qualification professionnelle (cf. article L. 212-1 du code du sport) et de possession d’une carte professionnelle pour ses éducateurs sportifs exerçant au sein de l’établissement (déclaration sur EAPS, le Portail Public des Educateurs sportifs, pour assurer un contrôle d’honorabilité) ;</w:t>
       </w:r>
     </w:p>
     <w:p>
       <w:pPr>
-        <w:jc w:val="both"/>
-        <w:rPr>
-          <w:rFonts w:ascii="Arial" w:hAnsi="Arial" w:cs="Arial"/>
-        </w:rPr>
-      </w:pPr>
-    </w:p>
-    <w:p>
-      <w:pPr>
-        <w:jc w:val="both"/>
-        <w:rPr>
-          <w:rFonts w:ascii="Arial" w:hAnsi="Arial" w:cs="Arial"/>
-        </w:rPr>
-      </w:pPr>
-      <w:r>
-        <w:rPr>
-          <w:rFonts w:ascii="Arial" w:hAnsi="Arial" w:cs="Arial"/>
-        </w:rPr>
-        <w:t>-</w:t>
-      </w:r>
-      <w:r>
-        <w:rPr>
-          <w:rFonts w:ascii="Arial" w:hAnsi="Arial" w:cs="Arial"/>
-        </w:rPr>
-        <w:tab/>
-        <w:t xml:space="preserve">Appliquer immédiatement, lors de l’inscription, la réduction des 50€ aux </w:t>
-      </w:r>
-      <w:r>
-        <w:rPr>
-          <w:rFonts w:ascii="Arial" w:hAnsi="Arial" w:cs="Arial"/>
-        </w:rPr>
-        <w:t>bénéficiaires éligibles</w:t>
-      </w:r>
-      <w:r>
-        <w:rPr>
-          <w:rFonts w:ascii="Arial" w:hAnsi="Arial" w:cs="Arial"/>
-        </w:rPr>
-        <w:t xml:space="preserve"> présentant, </w:t>
-      </w:r>
-      <w:r>
-        <w:rPr>
-          <w:rFonts w:ascii="Arial" w:hAnsi="Arial" w:cs="Arial"/>
-        </w:rPr>
-        <w:t>jusqu’au</w:t>
-      </w:r>
-      <w:r>
-        <w:rPr>
-          <w:rFonts w:ascii="Arial" w:hAnsi="Arial" w:cs="Arial"/>
-        </w:rPr>
-        <w:t xml:space="preserve"> 31 décembre</w:t>
+        <w:pStyle w:val="Paragraphedeliste"/>
+        <w:numPr>
+          <w:ilvl w:val="0"/>
+          <w:numId w:val="7"/>
+        </w:numPr>
+        <w:jc w:val="both"/>
+        <w:rPr>
+          <w:rFonts w:ascii="Arial" w:hAnsi="Arial" w:cs="Arial"/>
+        </w:rPr>
+      </w:pPr>
+      <w:r>
+        <w:rPr>
+          <w:rFonts w:ascii="Arial" w:hAnsi="Arial" w:cs="Arial"/>
+        </w:rPr>
+        <w:t>Appliquer immédiatement, lors de l’inscription, la réduction des 50€ aux bénéficiaires éligibles présentant, jusqu’au 31 décembre</w:t>
       </w:r>
       <w:r>
         <w:rPr>
@@ -1021,44 +969,42 @@
         <w:rPr>
           <w:rFonts w:ascii="Arial" w:hAnsi="Arial" w:cs="Arial"/>
         </w:rPr>
-        <w:t>Sport, la structure s’engage à rembourser les 50€ sur présentation dudit code;</w:t>
-      </w:r>
-    </w:p>
-    <w:p>
-      <w:pPr>
-        <w:jc w:val="both"/>
-        <w:rPr>
-          <w:rFonts w:ascii="Arial" w:hAnsi="Arial" w:cs="Arial"/>
-        </w:rPr>
-      </w:pPr>
-    </w:p>
-    <w:p>
-      <w:pPr>
-        <w:jc w:val="both"/>
-        <w:rPr>
-          <w:rFonts w:ascii="Arial" w:hAnsi="Arial" w:cs="Arial"/>
-        </w:rPr>
-      </w:pPr>
-      <w:r>
-        <w:rPr>
-          <w:rFonts w:ascii="Arial" w:hAnsi="Arial" w:cs="Arial"/>
-        </w:rPr>
-        <w:t>-</w:t>
-      </w:r>
-      <w:r>
-        <w:rPr>
-          <w:rFonts w:ascii="Arial" w:hAnsi="Arial" w:cs="Arial"/>
-        </w:rPr>
-        <w:tab/>
-        <w:t xml:space="preserve">Concrétiser, dans les 6 mois, une collaboration </w:t>
-      </w:r>
-      <w:bookmarkStart w:id="0" w:name="_GoBack"/>
-      <w:bookmarkEnd w:id="0"/>
-      <w:r>
-        <w:rPr>
-          <w:rFonts w:ascii="Arial" w:hAnsi="Arial" w:cs="Arial"/>
-        </w:rPr>
-        <w:t>avec un ou plusieurs clubs sportifs locaux, soit affiliés à une fédération sportive agréée, soit agréés JEP ou Sport (mutualisation des espaces ou du temps éducateur, communication partagée, etc.)</w:t>
+        <w:t xml:space="preserve">Sport, la structure s’engage à rembourser les 50€ sur présentation dudit </w:t>
+      </w:r>
+      <w:proofErr w:type="gramStart"/>
+      <w:r>
+        <w:rPr>
+          <w:rFonts w:ascii="Arial" w:hAnsi="Arial" w:cs="Arial"/>
+        </w:rPr>
+        <w:t>code;</w:t>
+      </w:r>
+      <w:proofErr w:type="gramEnd"/>
+    </w:p>
+    <w:p>
+      <w:pPr>
+        <w:pStyle w:val="Paragraphedeliste"/>
+        <w:numPr>
+          <w:ilvl w:val="0"/>
+          <w:numId w:val="7"/>
+        </w:numPr>
+        <w:jc w:val="both"/>
+        <w:rPr>
+          <w:rFonts w:ascii="Arial" w:hAnsi="Arial" w:cs="Arial"/>
+        </w:rPr>
+      </w:pPr>
+      <w:proofErr w:type="spellStart"/>
+      <w:r>
+        <w:rPr>
+          <w:rFonts w:ascii="Arial" w:hAnsi="Arial" w:cs="Arial"/>
+        </w:rPr>
+        <w:t>Concrétiser</w:t>
+      </w:r>
+      <w:proofErr w:type="spellEnd"/>
+      <w:r>
+        <w:rPr>
+          <w:rFonts w:ascii="Arial" w:hAnsi="Arial" w:cs="Arial"/>
+        </w:rPr>
+        <w:t>, dans les 6 mois, une collaboration avec un ou plusieurs clubs sportifs locaux, soit affiliés à une fédération sportive agréée, soit agréés JEP ou Sport (mutualisation des espaces ou du temps éducateur, communication partagée, etc.)</w:t>
       </w:r>
     </w:p>
     <w:p>
@@ -1395,8 +1341,120 @@
 </file>
 
 <file path=word/numbering.xml><?xml version="1.0" encoding="utf-8"?>
-<w:numbering xmlns:wpc="http://schemas.microsoft.com/office/word/2010/wordprocessingCanvas" xmlns:cx="http://schemas.microsoft.com/office/drawing/2014/chartex" xmlns:cx1="http://schemas.microsoft.com/office/drawing/2015/9/8/chartex" xmlns:mc="http://schemas.openxmlformats.org/markup-compatibility/2006" xmlns:o="urn:schemas-microsoft-com:office:office" xmlns:r="http://schemas.openxmlformats.org/officeDocument/2006/relationships" xmlns:m="http://schemas.openxmlformats.org/officeDocument/2006/math" xmlns:v="urn:schemas-microsoft-com:vml" xmlns:wp14="http://schemas.microsoft.com/office/word/2010/wordprocessingDrawing" xmlns:wp="http://schemas.openxmlformats.org/drawingml/2006/wordprocessingDrawing" xmlns:w10="urn:schemas-microsoft-com:office:word" xmlns:w="http://schemas.openxmlformats.org/wordprocessingml/2006/main" xmlns:w14="http://schemas.microsoft.com/office/word/2010/wordml" xmlns:w15="http://schemas.microsoft.com/office/word/2012/wordml" xmlns:w16se="http://schemas.microsoft.com/office/word/2015/wordml/symex" xmlns:wpg="http://schemas.microsoft.com/office/word/2010/wordprocessingGroup" xmlns:wpi="http://schemas.microsoft.com/office/word/2010/wordprocessingInk" xmlns:wne="http://schemas.microsoft.com/office/word/2006/wordml" xmlns:wps="http://schemas.microsoft.com/office/word/2010/wordprocessingShape" mc:Ignorable="w14 w15 w16se wp14">
+<w:numbering xmlns:wpc="http://schemas.microsoft.com/office/word/2010/wordprocessingCanvas" xmlns:cx="http://schemas.microsoft.com/office/drawing/2014/chartex" xmlns:cx1="http://schemas.microsoft.com/office/drawing/2015/9/8/chartex" xmlns:cx2="http://schemas.microsoft.com/office/drawing/2015/10/21/chartex" xmlns:cx3="http://schemas.microsoft.com/office/drawing/2016/5/9/chartex" xmlns:cx4="http://schemas.microsoft.com/office/drawing/2016/5/10/chartex" xmlns:cx5="http://schemas.microsoft.com/office/drawing/2016/5/11/chartex" xmlns:cx6="http://schemas.microsoft.com/office/drawing/2016/5/12/chartex" xmlns:cx7="http://schemas.microsoft.com/office/drawing/2016/5/13/chartex" xmlns:cx8="http://schemas.microsoft.com/office/drawing/2016/5/14/chartex" xmlns:mc="http://schemas.openxmlformats.org/markup-compatibility/2006" xmlns:aink="http://schemas.microsoft.com/office/drawing/2016/ink" xmlns:am3d="http://schemas.microsoft.com/office/drawing/2017/model3d" xmlns:o="urn:schemas-microsoft-com:office:office" xmlns:oel="http://schemas.microsoft.com/office/2019/extlst" xmlns:r="http://schemas.openxmlformats.org/officeDocument/2006/relationships" xmlns:m="http://schemas.openxmlformats.org/officeDocument/2006/math" xmlns:v="urn:schemas-microsoft-com:vml" xmlns:wp14="http://schemas.microsoft.com/office/word/2010/wordprocessingDrawing" xmlns:wp="http://schemas.openxmlformats.org/drawingml/2006/wordprocessingDrawing" xmlns:w10="urn:schemas-microsoft-com:office:word" xmlns:w="http://schemas.openxmlformats.org/wordprocessingml/2006/main" xmlns:w14="http://schemas.microsoft.com/office/word/2010/wordml" xmlns:w15="http://schemas.microsoft.com/office/word/2012/wordml" xmlns:w16cex="http://schemas.microsoft.com/office/word/2018/wordml/cex" xmlns:w16cid="http://schemas.microsoft.com/office/word/2016/wordml/cid" xmlns:w16="http://schemas.microsoft.com/office/word/2018/wordml" xmlns:w16du="http://schemas.microsoft.com/office/word/2023/wordml/word16du" xmlns:w16sdtdh="http://schemas.microsoft.com/office/word/2020/wordml/sdtdatahash" xmlns:w16se="http://schemas.microsoft.com/office/word/2015/wordml/symex" xmlns:wpg="http://schemas.microsoft.com/office/word/2010/wordprocessingGroup" xmlns:wpi="http://schemas.microsoft.com/office/word/2010/wordprocessingInk" xmlns:wne="http://schemas.microsoft.com/office/word/2006/wordml" xmlns:wps="http://schemas.microsoft.com/office/word/2010/wordprocessingShape" mc:Ignorable="w14 w15 w16se w16cid w16 w16cex w16sdtdh w16du wp14">
   <w:abstractNum w:abstractNumId="0" w15:restartNumberingAfterBreak="0">
+    <w:nsid w:val="0B7954FA"/>
+    <w:multiLevelType w:val="hybridMultilevel"/>
+    <w:tmpl w:val="92987E04"/>
+    <w:lvl w:ilvl="0" w:tplc="880C9F24">
+      <w:numFmt w:val="bullet"/>
+      <w:lvlText w:val="-"/>
+      <w:lvlJc w:val="left"/>
+      <w:pPr>
+        <w:ind w:left="720" w:hanging="360"/>
+      </w:pPr>
+      <w:rPr>
+        <w:rFonts w:ascii="Arial" w:eastAsia="Times New Roman" w:hAnsi="Arial" w:cs="Arial" w:hint="default"/>
+      </w:rPr>
+    </w:lvl>
+    <w:lvl w:ilvl="1" w:tplc="040C0003" w:tentative="1">
+      <w:start w:val="1"/>
+      <w:numFmt w:val="bullet"/>
+      <w:lvlText w:val="o"/>
+      <w:lvlJc w:val="left"/>
+      <w:pPr>
+        <w:ind w:left="1440" w:hanging="360"/>
+      </w:pPr>
+      <w:rPr>
+        <w:rFonts w:ascii="Courier New" w:hAnsi="Courier New" w:cs="Courier New" w:hint="default"/>
+      </w:rPr>
+    </w:lvl>
+    <w:lvl w:ilvl="2" w:tplc="040C0005" w:tentative="1">
+      <w:start w:val="1"/>
+      <w:numFmt w:val="bullet"/>
+      <w:lvlText w:val=""/>
+      <w:lvlJc w:val="left"/>
+      <w:pPr>
+        <w:ind w:left="2160" w:hanging="360"/>
+      </w:pPr>
+      <w:rPr>
+        <w:rFonts w:ascii="Wingdings" w:hAnsi="Wingdings" w:hint="default"/>
+      </w:rPr>
+    </w:lvl>
+    <w:lvl w:ilvl="3" w:tplc="040C0001" w:tentative="1">
+      <w:start w:val="1"/>
+      <w:numFmt w:val="bullet"/>
+      <w:lvlText w:val=""/>
+      <w:lvlJc w:val="left"/>
+      <w:pPr>
+        <w:ind w:left="2880" w:hanging="360"/>
+      </w:pPr>
+      <w:rPr>
+        <w:rFonts w:ascii="Symbol" w:hAnsi="Symbol" w:hint="default"/>
+      </w:rPr>
+    </w:lvl>
+    <w:lvl w:ilvl="4" w:tplc="040C0003" w:tentative="1">
+      <w:start w:val="1"/>
+      <w:numFmt w:val="bullet"/>
+      <w:lvlText w:val="o"/>
+      <w:lvlJc w:val="left"/>
+      <w:pPr>
+        <w:ind w:left="3600" w:hanging="360"/>
+      </w:pPr>
+      <w:rPr>
+        <w:rFonts w:ascii="Courier New" w:hAnsi="Courier New" w:cs="Courier New" w:hint="default"/>
+      </w:rPr>
+    </w:lvl>
+    <w:lvl w:ilvl="5" w:tplc="040C0005" w:tentative="1">
+      <w:start w:val="1"/>
+      <w:numFmt w:val="bullet"/>
+      <w:lvlText w:val=""/>
+      <w:lvlJc w:val="left"/>
+      <w:pPr>
+        <w:ind w:left="4320" w:hanging="360"/>
+      </w:pPr>
+      <w:rPr>
+        <w:rFonts w:ascii="Wingdings" w:hAnsi="Wingdings" w:hint="default"/>
+      </w:rPr>
+    </w:lvl>
+    <w:lvl w:ilvl="6" w:tplc="040C0001" w:tentative="1">
+      <w:start w:val="1"/>
+      <w:numFmt w:val="bullet"/>
+      <w:lvlText w:val=""/>
+      <w:lvlJc w:val="left"/>
+      <w:pPr>
+        <w:ind w:left="5040" w:hanging="360"/>
+      </w:pPr>
+      <w:rPr>
+        <w:rFonts w:ascii="Symbol" w:hAnsi="Symbol" w:hint="default"/>
+      </w:rPr>
+    </w:lvl>
+    <w:lvl w:ilvl="7" w:tplc="040C0003" w:tentative="1">
+      <w:start w:val="1"/>
+      <w:numFmt w:val="bullet"/>
+      <w:lvlText w:val="o"/>
+      <w:lvlJc w:val="left"/>
+      <w:pPr>
+        <w:ind w:left="5760" w:hanging="360"/>
+      </w:pPr>
+      <w:rPr>
+        <w:rFonts w:ascii="Courier New" w:hAnsi="Courier New" w:cs="Courier New" w:hint="default"/>
+      </w:rPr>
+    </w:lvl>
+    <w:lvl w:ilvl="8" w:tplc="040C0005" w:tentative="1">
+      <w:start w:val="1"/>
+      <w:numFmt w:val="bullet"/>
+      <w:lvlText w:val=""/>
+      <w:lvlJc w:val="left"/>
+      <w:pPr>
+        <w:ind w:left="6480" w:hanging="360"/>
+      </w:pPr>
+      <w:rPr>
+        <w:rFonts w:ascii="Wingdings" w:hAnsi="Wingdings" w:hint="default"/>
+      </w:rPr>
+    </w:lvl>
+  </w:abstractNum>
+  <w:abstractNum w:abstractNumId="1" w15:restartNumberingAfterBreak="0">
     <w:nsid w:val="19EC22C4"/>
     <w:multiLevelType w:val="hybridMultilevel"/>
     <w:tmpl w:val="9AA405B6"/>
@@ -1508,7 +1566,119 @@
       </w:rPr>
     </w:lvl>
   </w:abstractNum>
-  <w:abstractNum w:abstractNumId="1" w15:restartNumberingAfterBreak="0">
+  <w:abstractNum w:abstractNumId="2" w15:restartNumberingAfterBreak="0">
+    <w:nsid w:val="20D42982"/>
+    <w:multiLevelType w:val="hybridMultilevel"/>
+    <w:tmpl w:val="9FC84A84"/>
+    <w:lvl w:ilvl="0" w:tplc="9B6CEB68">
+      <w:numFmt w:val="bullet"/>
+      <w:lvlText w:val="-"/>
+      <w:lvlJc w:val="left"/>
+      <w:pPr>
+        <w:ind w:left="720" w:hanging="360"/>
+      </w:pPr>
+      <w:rPr>
+        <w:rFonts w:ascii="Arial" w:eastAsia="Times New Roman" w:hAnsi="Arial" w:cs="Arial" w:hint="default"/>
+      </w:rPr>
+    </w:lvl>
+    <w:lvl w:ilvl="1" w:tplc="040C0003" w:tentative="1">
+      <w:start w:val="1"/>
+      <w:numFmt w:val="bullet"/>
+      <w:lvlText w:val="o"/>
+      <w:lvlJc w:val="left"/>
+      <w:pPr>
+        <w:ind w:left="1440" w:hanging="360"/>
+      </w:pPr>
+      <w:rPr>
+        <w:rFonts w:ascii="Courier New" w:hAnsi="Courier New" w:cs="Courier New" w:hint="default"/>
+      </w:rPr>
+    </w:lvl>
+    <w:lvl w:ilvl="2" w:tplc="040C0005" w:tentative="1">
+      <w:start w:val="1"/>
+      <w:numFmt w:val="bullet"/>
+      <w:lvlText w:val=""/>
+      <w:lvlJc w:val="left"/>
+      <w:pPr>
+        <w:ind w:left="2160" w:hanging="360"/>
+      </w:pPr>
+      <w:rPr>
+        <w:rFonts w:ascii="Wingdings" w:hAnsi="Wingdings" w:hint="default"/>
+      </w:rPr>
+    </w:lvl>
+    <w:lvl w:ilvl="3" w:tplc="040C0001" w:tentative="1">
+      <w:start w:val="1"/>
+      <w:numFmt w:val="bullet"/>
+      <w:lvlText w:val=""/>
+      <w:lvlJc w:val="left"/>
+      <w:pPr>
+        <w:ind w:left="2880" w:hanging="360"/>
+      </w:pPr>
+      <w:rPr>
+        <w:rFonts w:ascii="Symbol" w:hAnsi="Symbol" w:hint="default"/>
+      </w:rPr>
+    </w:lvl>
+    <w:lvl w:ilvl="4" w:tplc="040C0003" w:tentative="1">
+      <w:start w:val="1"/>
+      <w:numFmt w:val="bullet"/>
+      <w:lvlText w:val="o"/>
+      <w:lvlJc w:val="left"/>
+      <w:pPr>
+        <w:ind w:left="3600" w:hanging="360"/>
+      </w:pPr>
+      <w:rPr>
+        <w:rFonts w:ascii="Courier New" w:hAnsi="Courier New" w:cs="Courier New" w:hint="default"/>
+      </w:rPr>
+    </w:lvl>
+    <w:lvl w:ilvl="5" w:tplc="040C0005" w:tentative="1">
+      <w:start w:val="1"/>
+      <w:numFmt w:val="bullet"/>
+      <w:lvlText w:val=""/>
+      <w:lvlJc w:val="left"/>
+      <w:pPr>
+        <w:ind w:left="4320" w:hanging="360"/>
+      </w:pPr>
+      <w:rPr>
+        <w:rFonts w:ascii="Wingdings" w:hAnsi="Wingdings" w:hint="default"/>
+      </w:rPr>
+    </w:lvl>
+    <w:lvl w:ilvl="6" w:tplc="040C0001" w:tentative="1">
+      <w:start w:val="1"/>
+      <w:numFmt w:val="bullet"/>
+      <w:lvlText w:val=""/>
+      <w:lvlJc w:val="left"/>
+      <w:pPr>
+        <w:ind w:left="5040" w:hanging="360"/>
+      </w:pPr>
+      <w:rPr>
+        <w:rFonts w:ascii="Symbol" w:hAnsi="Symbol" w:hint="default"/>
+      </w:rPr>
+    </w:lvl>
+    <w:lvl w:ilvl="7" w:tplc="040C0003" w:tentative="1">
+      <w:start w:val="1"/>
+      <w:numFmt w:val="bullet"/>
+      <w:lvlText w:val="o"/>
+      <w:lvlJc w:val="left"/>
+      <w:pPr>
+        <w:ind w:left="5760" w:hanging="360"/>
+      </w:pPr>
+      <w:rPr>
+        <w:rFonts w:ascii="Courier New" w:hAnsi="Courier New" w:cs="Courier New" w:hint="default"/>
+      </w:rPr>
+    </w:lvl>
+    <w:lvl w:ilvl="8" w:tplc="040C0005" w:tentative="1">
+      <w:start w:val="1"/>
+      <w:numFmt w:val="bullet"/>
+      <w:lvlText w:val=""/>
+      <w:lvlJc w:val="left"/>
+      <w:pPr>
+        <w:ind w:left="6480" w:hanging="360"/>
+      </w:pPr>
+      <w:rPr>
+        <w:rFonts w:ascii="Wingdings" w:hAnsi="Wingdings" w:hint="default"/>
+      </w:rPr>
+    </w:lvl>
+  </w:abstractNum>
+  <w:abstractNum w:abstractNumId="3" w15:restartNumberingAfterBreak="0">
     <w:nsid w:val="30014F62"/>
     <w:multiLevelType w:val="hybridMultilevel"/>
     <w:tmpl w:val="679A08B6"/>
@@ -1621,7 +1791,7 @@
       </w:rPr>
     </w:lvl>
   </w:abstractNum>
-  <w:abstractNum w:abstractNumId="2" w15:restartNumberingAfterBreak="0">
+  <w:abstractNum w:abstractNumId="4" w15:restartNumberingAfterBreak="0">
     <w:nsid w:val="369B041C"/>
     <w:multiLevelType w:val="hybridMultilevel"/>
     <w:tmpl w:val="C60A057E"/>
@@ -1734,7 +1904,7 @@
       </w:rPr>
     </w:lvl>
   </w:abstractNum>
-  <w:abstractNum w:abstractNumId="3" w15:restartNumberingAfterBreak="0">
+  <w:abstractNum w:abstractNumId="5" w15:restartNumberingAfterBreak="0">
     <w:nsid w:val="409D0C7E"/>
     <w:multiLevelType w:val="hybridMultilevel"/>
     <w:tmpl w:val="008A2BCE"/>
@@ -1847,23 +2017,145 @@
       </w:rPr>
     </w:lvl>
   </w:abstractNum>
-  <w:num w:numId="1">
+  <w:abstractNum w:abstractNumId="6" w15:restartNumberingAfterBreak="0">
+    <w:nsid w:val="6EF04C8B"/>
+    <w:multiLevelType w:val="hybridMultilevel"/>
+    <w:tmpl w:val="50AA1B0C"/>
+    <w:lvl w:ilvl="0" w:tplc="040C0001">
+      <w:start w:val="1"/>
+      <w:numFmt w:val="bullet"/>
+      <w:lvlText w:val=""/>
+      <w:lvlJc w:val="left"/>
+      <w:pPr>
+        <w:ind w:left="720" w:hanging="360"/>
+      </w:pPr>
+      <w:rPr>
+        <w:rFonts w:ascii="Symbol" w:hAnsi="Symbol" w:hint="default"/>
+      </w:rPr>
+    </w:lvl>
+    <w:lvl w:ilvl="1" w:tplc="040C0003" w:tentative="1">
+      <w:start w:val="1"/>
+      <w:numFmt w:val="bullet"/>
+      <w:lvlText w:val="o"/>
+      <w:lvlJc w:val="left"/>
+      <w:pPr>
+        <w:ind w:left="1440" w:hanging="360"/>
+      </w:pPr>
+      <w:rPr>
+        <w:rFonts w:ascii="Courier New" w:hAnsi="Courier New" w:cs="Courier New" w:hint="default"/>
+      </w:rPr>
+    </w:lvl>
+    <w:lvl w:ilvl="2" w:tplc="040C0005" w:tentative="1">
+      <w:start w:val="1"/>
+      <w:numFmt w:val="bullet"/>
+      <w:lvlText w:val=""/>
+      <w:lvlJc w:val="left"/>
+      <w:pPr>
+        <w:ind w:left="2160" w:hanging="360"/>
+      </w:pPr>
+      <w:rPr>
+        <w:rFonts w:ascii="Wingdings" w:hAnsi="Wingdings" w:hint="default"/>
+      </w:rPr>
+    </w:lvl>
+    <w:lvl w:ilvl="3" w:tplc="040C0001" w:tentative="1">
+      <w:start w:val="1"/>
+      <w:numFmt w:val="bullet"/>
+      <w:lvlText w:val=""/>
+      <w:lvlJc w:val="left"/>
+      <w:pPr>
+        <w:ind w:left="2880" w:hanging="360"/>
+      </w:pPr>
+      <w:rPr>
+        <w:rFonts w:ascii="Symbol" w:hAnsi="Symbol" w:hint="default"/>
+      </w:rPr>
+    </w:lvl>
+    <w:lvl w:ilvl="4" w:tplc="040C0003" w:tentative="1">
+      <w:start w:val="1"/>
+      <w:numFmt w:val="bullet"/>
+      <w:lvlText w:val="o"/>
+      <w:lvlJc w:val="left"/>
+      <w:pPr>
+        <w:ind w:left="3600" w:hanging="360"/>
+      </w:pPr>
+      <w:rPr>
+        <w:rFonts w:ascii="Courier New" w:hAnsi="Courier New" w:cs="Courier New" w:hint="default"/>
+      </w:rPr>
+    </w:lvl>
+    <w:lvl w:ilvl="5" w:tplc="040C0005" w:tentative="1">
+      <w:start w:val="1"/>
+      <w:numFmt w:val="bullet"/>
+      <w:lvlText w:val=""/>
+      <w:lvlJc w:val="left"/>
+      <w:pPr>
+        <w:ind w:left="4320" w:hanging="360"/>
+      </w:pPr>
+      <w:rPr>
+        <w:rFonts w:ascii="Wingdings" w:hAnsi="Wingdings" w:hint="default"/>
+      </w:rPr>
+    </w:lvl>
+    <w:lvl w:ilvl="6" w:tplc="040C0001" w:tentative="1">
+      <w:start w:val="1"/>
+      <w:numFmt w:val="bullet"/>
+      <w:lvlText w:val=""/>
+      <w:lvlJc w:val="left"/>
+      <w:pPr>
+        <w:ind w:left="5040" w:hanging="360"/>
+      </w:pPr>
+      <w:rPr>
+        <w:rFonts w:ascii="Symbol" w:hAnsi="Symbol" w:hint="default"/>
+      </w:rPr>
+    </w:lvl>
+    <w:lvl w:ilvl="7" w:tplc="040C0003" w:tentative="1">
+      <w:start w:val="1"/>
+      <w:numFmt w:val="bullet"/>
+      <w:lvlText w:val="o"/>
+      <w:lvlJc w:val="left"/>
+      <w:pPr>
+        <w:ind w:left="5760" w:hanging="360"/>
+      </w:pPr>
+      <w:rPr>
+        <w:rFonts w:ascii="Courier New" w:hAnsi="Courier New" w:cs="Courier New" w:hint="default"/>
+      </w:rPr>
+    </w:lvl>
+    <w:lvl w:ilvl="8" w:tplc="040C0005" w:tentative="1">
+      <w:start w:val="1"/>
+      <w:numFmt w:val="bullet"/>
+      <w:lvlText w:val=""/>
+      <w:lvlJc w:val="left"/>
+      <w:pPr>
+        <w:ind w:left="6480" w:hanging="360"/>
+      </w:pPr>
+      <w:rPr>
+        <w:rFonts w:ascii="Wingdings" w:hAnsi="Wingdings" w:hint="default"/>
+      </w:rPr>
+    </w:lvl>
+  </w:abstractNum>
+  <w:num w:numId="1" w16cid:durableId="406197240">
+    <w:abstractNumId w:val="5"/>
+  </w:num>
+  <w:num w:numId="2" w16cid:durableId="595748447">
     <w:abstractNumId w:val="3"/>
   </w:num>
-  <w:num w:numId="2">
+  <w:num w:numId="3" w16cid:durableId="1587835558">
+    <w:abstractNumId w:val="4"/>
+  </w:num>
+  <w:num w:numId="4" w16cid:durableId="933366180">
     <w:abstractNumId w:val="1"/>
   </w:num>
-  <w:num w:numId="3">
+  <w:num w:numId="5" w16cid:durableId="765269122">
+    <w:abstractNumId w:val="6"/>
+  </w:num>
+  <w:num w:numId="6" w16cid:durableId="1807352456">
     <w:abstractNumId w:val="2"/>
   </w:num>
-  <w:num w:numId="4">
+  <w:num w:numId="7" w16cid:durableId="1389307397">
     <w:abstractNumId w:val="0"/>
   </w:num>
 </w:numbering>
 </file>
 
 <file path=word/styles.xml><?xml version="1.0" encoding="utf-8"?>
-<w:styles xmlns:mc="http://schemas.openxmlformats.org/markup-compatibility/2006" xmlns:r="http://schemas.openxmlformats.org/officeDocument/2006/relationships" xmlns:w="http://schemas.openxmlformats.org/wordprocessingml/2006/main" xmlns:w14="http://schemas.microsoft.com/office/word/2010/wordml" xmlns:w15="http://schemas.microsoft.com/office/word/2012/wordml" xmlns:w16se="http://schemas.microsoft.com/office/word/2015/wordml/symex" mc:Ignorable="w14 w15 w16se">
+<w:styles xmlns:mc="http://schemas.openxmlformats.org/markup-compatibility/2006" xmlns:r="http://schemas.openxmlformats.org/officeDocument/2006/relationships" xmlns:w="http://schemas.openxmlformats.org/wordprocessingml/2006/main" xmlns:w14="http://schemas.microsoft.com/office/word/2010/wordml" xmlns:w15="http://schemas.microsoft.com/office/word/2012/wordml" xmlns:w16cex="http://schemas.microsoft.com/office/word/2018/wordml/cex" xmlns:w16cid="http://schemas.microsoft.com/office/word/2016/wordml/cid" xmlns:w16="http://schemas.microsoft.com/office/word/2018/wordml" xmlns:w16du="http://schemas.microsoft.com/office/word/2023/wordml/word16du" xmlns:w16sdtdh="http://schemas.microsoft.com/office/word/2020/wordml/sdtdatahash" xmlns:w16se="http://schemas.microsoft.com/office/word/2015/wordml/symex" mc:Ignorable="w14 w15 w16se w16cid w16 w16cex w16sdtdh w16du">
   <w:docDefaults>
     <w:rPrDefault>
       <w:rPr>
@@ -1879,7 +2171,7 @@
       </w:pPr>
     </w:pPrDefault>
   </w:docDefaults>
-  <w:latentStyles w:defLockedState="0" w:defUIPriority="99" w:defSemiHidden="0" w:defUnhideWhenUsed="0" w:defQFormat="0" w:count="371">
+  <w:latentStyles w:defLockedState="0" w:defUIPriority="99" w:defSemiHidden="0" w:defUnhideWhenUsed="0" w:defQFormat="0" w:count="376">
     <w:lsdException w:name="Normal" w:uiPriority="0" w:qFormat="1"/>
     <w:lsdException w:name="heading 1" w:uiPriority="9" w:qFormat="1"/>
     <w:lsdException w:name="heading 2" w:semiHidden="1" w:uiPriority="9" w:unhideWhenUsed="1" w:qFormat="1"/>
@@ -2251,6 +2543,11 @@
     <w:lsdException w:name="List Table 5 Dark Accent 6" w:uiPriority="50"/>
     <w:lsdException w:name="List Table 6 Colorful Accent 6" w:uiPriority="51"/>
     <w:lsdException w:name="List Table 7 Colorful Accent 6" w:uiPriority="52"/>
+    <w:lsdException w:name="Mention" w:semiHidden="1" w:unhideWhenUsed="1"/>
+    <w:lsdException w:name="Smart Hyperlink" w:semiHidden="1" w:unhideWhenUsed="1"/>
+    <w:lsdException w:name="Hashtag" w:semiHidden="1" w:unhideWhenUsed="1"/>
+    <w:lsdException w:name="Unresolved Mention" w:semiHidden="1" w:unhideWhenUsed="1"/>
+    <w:lsdException w:name="Smart Link" w:semiHidden="1" w:unhideWhenUsed="1"/>
   </w:latentStyles>
   <w:style w:type="paragraph" w:default="1" w:styleId="Normal">
     <w:name w:val="Normal"/>
@@ -2398,6 +2695,22 @@
       <w:bCs/>
       <w:sz w:val="20"/>
       <w:szCs w:val="20"/>
+      <w:lang w:eastAsia="fr-FR"/>
+    </w:rPr>
+  </w:style>
+  <w:style w:type="paragraph" w:styleId="Rvision">
+    <w:name w:val="Revision"/>
+    <w:hidden/>
+    <w:uiPriority w:val="99"/>
+    <w:semiHidden/>
+    <w:rsid w:val="004B1230"/>
+    <w:pPr>
+      <w:spacing w:after="0" w:line="240" w:lineRule="auto"/>
+    </w:pPr>
+    <w:rPr>
+      <w:rFonts w:ascii="Times New Roman" w:eastAsia="Times New Roman" w:hAnsi="Times New Roman" w:cs="Times New Roman"/>
+      <w:sz w:val="24"/>
+      <w:szCs w:val="24"/>
       <w:lang w:eastAsia="fr-FR"/>
     </w:rPr>
   </w:style>

</xml_diff>